<commit_message>
updated again Eaxm_ER diagram added
</commit_message>
<xml_diff>
--- a/AppDoc/Data_Dictionary_Exam.docx
+++ b/AppDoc/Data_Dictionary_Exam.docx
@@ -1585,7 +1585,14 @@
           <w:b/>
           <w:sz w:val="28"/>
         </w:rPr>
-        <w:t>student_skill</w:t>
+        <w:t>candidate</w:t>
+      </w:r>
+      <w:r>
+        <w:rPr>
+          <w:b/>
+          <w:sz w:val="28"/>
+        </w:rPr>
+        <w:t>_skill</w:t>
       </w:r>
       <w:proofErr w:type="spellEnd"/>
       <w:r>
@@ -1601,7 +1608,14 @@
           <w:b/>
           <w:sz w:val="28"/>
         </w:rPr>
-        <w:t>student_competency+skill</w:t>
+        <w:t>candidate</w:t>
+      </w:r>
+      <w:r>
+        <w:rPr>
+          <w:b/>
+          <w:sz w:val="28"/>
+        </w:rPr>
+        <w:t>_competency+skill</w:t>
       </w:r>
       <w:proofErr w:type="spellEnd"/>
       <w:r>
@@ -1798,7 +1812,13 @@
               <w:rPr>
                 <w:rFonts w:cstheme="minorHAnsi"/>
               </w:rPr>
-              <w:t>student_id</w:t>
+              <w:t>candidate</w:t>
+            </w:r>
+            <w:r>
+              <w:rPr>
+                <w:rFonts w:cstheme="minorHAnsi"/>
+              </w:rPr>
+              <w:t>_id</w:t>
             </w:r>
             <w:proofErr w:type="spellEnd"/>
           </w:p>
@@ -1854,7 +1874,13 @@
           </w:tcPr>
           <w:p>
             <w:r>
-              <w:t>Unique id for each student (FK)</w:t>
+              <w:t xml:space="preserve">Unique id for each </w:t>
+            </w:r>
+            <w:r>
+              <w:t>candidate</w:t>
+            </w:r>
+            <w:r>
+              <w:t xml:space="preserve"> (FK)</w:t>
             </w:r>
           </w:p>
         </w:tc>
@@ -2256,7 +2282,13 @@
               <w:rPr>
                 <w:rFonts w:cstheme="minorHAnsi"/>
               </w:rPr>
-              <w:t>student_id</w:t>
+              <w:t>candidate</w:t>
+            </w:r>
+            <w:r>
+              <w:rPr>
+                <w:rFonts w:cstheme="minorHAnsi"/>
+              </w:rPr>
+              <w:t>_id</w:t>
             </w:r>
             <w:proofErr w:type="spellEnd"/>
           </w:p>
@@ -2321,7 +2353,19 @@
               <w:rPr>
                 <w:rFonts w:cstheme="minorHAnsi"/>
               </w:rPr>
-              <w:t>Unique id for each student (PK)</w:t>
+              <w:t xml:space="preserve">Unique id for each </w:t>
+            </w:r>
+            <w:r>
+              <w:rPr>
+                <w:rFonts w:cstheme="minorHAnsi"/>
+              </w:rPr>
+              <w:t>candidate</w:t>
+            </w:r>
+            <w:r>
+              <w:rPr>
+                <w:rFonts w:cstheme="minorHAnsi"/>
+              </w:rPr>
+              <w:t xml:space="preserve"> (PK)</w:t>
             </w:r>
           </w:p>
         </w:tc>
@@ -2603,7 +2647,19 @@
               <w:rPr>
                 <w:rFonts w:cstheme="minorHAnsi"/>
               </w:rPr>
-              <w:t>Current date and time when student Competency  is inserted</w:t>
+              <w:t xml:space="preserve">Current date and time when </w:t>
+            </w:r>
+            <w:r>
+              <w:rPr>
+                <w:rFonts w:cstheme="minorHAnsi"/>
+              </w:rPr>
+              <w:t>candidate</w:t>
+            </w:r>
+            <w:r>
+              <w:rPr>
+                <w:rFonts w:cstheme="minorHAnsi"/>
+              </w:rPr>
+              <w:t xml:space="preserve"> Competency  is inserted</w:t>
             </w:r>
           </w:p>
         </w:tc>
@@ -2656,7 +2712,14 @@
           <w:b/>
           <w:sz w:val="28"/>
         </w:rPr>
-        <w:t>student_competency</w:t>
+        <w:t>candidate</w:t>
+      </w:r>
+      <w:r>
+        <w:rPr>
+          <w:b/>
+          <w:sz w:val="28"/>
+        </w:rPr>
+        <w:t>_competency</w:t>
       </w:r>
       <w:proofErr w:type="spellEnd"/>
     </w:p>
@@ -3701,7 +3764,14 @@
           <w:b/>
           <w:sz w:val="28"/>
         </w:rPr>
-        <w:t>student_</w:t>
+        <w:t>candidate</w:t>
+      </w:r>
+      <w:r>
+        <w:rPr>
+          <w:b/>
+          <w:sz w:val="28"/>
+        </w:rPr>
+        <w:t>_</w:t>
       </w:r>
       <w:r>
         <w:rPr>
@@ -3720,11 +3790,11 @@
         <w:tblLook w:val="04A0" w:firstRow="1" w:lastRow="0" w:firstColumn="1" w:lastColumn="0" w:noHBand="0" w:noVBand="1"/>
       </w:tblPr>
       <w:tblGrid>
-        <w:gridCol w:w="1833"/>
-        <w:gridCol w:w="1804"/>
-        <w:gridCol w:w="1791"/>
-        <w:gridCol w:w="2117"/>
         <w:gridCol w:w="1805"/>
+        <w:gridCol w:w="1752"/>
+        <w:gridCol w:w="1728"/>
+        <w:gridCol w:w="2311"/>
+        <w:gridCol w:w="1754"/>
       </w:tblGrid>
       <w:tr>
         <w:tc>
@@ -3877,7 +3947,13 @@
               <w:rPr>
                 <w:rFonts w:cstheme="minorHAnsi"/>
               </w:rPr>
-              <w:t>student_id</w:t>
+              <w:t>candidate</w:t>
+            </w:r>
+            <w:r>
+              <w:rPr>
+                <w:rFonts w:cstheme="minorHAnsi"/>
+              </w:rPr>
+              <w:t>_id</w:t>
             </w:r>
             <w:proofErr w:type="spellEnd"/>
           </w:p>
@@ -3951,7 +4027,13 @@
               <w:rPr>
                 <w:rFonts w:cstheme="minorHAnsi"/>
               </w:rPr>
-              <w:t>student_competency</w:t>
+              <w:t>candidate</w:t>
+            </w:r>
+            <w:r>
+              <w:rPr>
+                <w:rFonts w:cstheme="minorHAnsi"/>
+              </w:rPr>
+              <w:t>_competency</w:t>
             </w:r>
             <w:proofErr w:type="spellEnd"/>
             <w:r>
@@ -4219,28 +4301,6 @@
           <w:tab w:val="left" w:pos="930"/>
         </w:tabs>
         <w:rPr>
-          <w:b/>
-          <w:sz w:val="28"/>
-        </w:rPr>
-      </w:pPr>
-    </w:p>
-    <w:p>
-      <w:pPr>
-        <w:tabs>
-          <w:tab w:val="left" w:pos="930"/>
-        </w:tabs>
-        <w:rPr>
-          <w:b/>
-          <w:sz w:val="28"/>
-        </w:rPr>
-      </w:pPr>
-    </w:p>
-    <w:p>
-      <w:pPr>
-        <w:tabs>
-          <w:tab w:val="left" w:pos="930"/>
-        </w:tabs>
-        <w:rPr>
           <w:sz w:val="28"/>
         </w:rPr>
       </w:pPr>
@@ -4265,27 +4325,11 @@
         </w:rPr>
         <w:t>result</w:t>
       </w:r>
-    </w:p>
-    <w:p>
-      <w:pPr>
-        <w:rPr>
-          <w:b/>
-          <w:sz w:val="28"/>
-        </w:rPr>
-      </w:pPr>
-    </w:p>
-    <w:p>
-      <w:pPr>
-        <w:rPr>
-          <w:b/>
-          <w:sz w:val="28"/>
-        </w:rPr>
-      </w:pPr>
     </w:p>
     <w:tbl>
       <w:tblPr>
         <w:tblStyle w:val="TableGrid"/>
-        <w:tblpPr w:leftFromText="180" w:rightFromText="180" w:vertAnchor="page" w:horzAnchor="margin" w:tblpY="9361"/>
+        <w:tblpPr w:leftFromText="180" w:rightFromText="180" w:vertAnchor="page" w:horzAnchor="margin" w:tblpY="8070"/>
         <w:tblW w:w="0" w:type="auto"/>
         <w:tblLook w:val="04A0" w:firstRow="1" w:lastRow="0" w:firstColumn="1" w:lastColumn="0" w:noHBand="0" w:noVBand="1"/>
       </w:tblPr>
@@ -4312,6 +4356,8 @@
                 <w:szCs w:val="23"/>
               </w:rPr>
             </w:pPr>
+            <w:bookmarkStart w:id="0" w:name="_GoBack"/>
+            <w:bookmarkEnd w:id="0"/>
             <w:r>
               <w:rPr>
                 <w:rStyle w:val="Strong"/>
@@ -4569,7 +4615,13 @@
               <w:rPr>
                 <w:rFonts w:cstheme="minorHAnsi"/>
               </w:rPr>
-              <w:t>student_id</w:t>
+              <w:t>candidate</w:t>
+            </w:r>
+            <w:r>
+              <w:rPr>
+                <w:rFonts w:cstheme="minorHAnsi"/>
+              </w:rPr>
+              <w:t>_id</w:t>
             </w:r>
             <w:proofErr w:type="spellEnd"/>
           </w:p>
@@ -4624,13 +4676,7 @@
               <w:rPr>
                 <w:rFonts w:cstheme="minorHAnsi"/>
               </w:rPr>
-              <w:t xml:space="preserve">Student </w:t>
-            </w:r>
-            <w:r>
-              <w:rPr>
-                <w:rFonts w:cstheme="minorHAnsi"/>
-              </w:rPr>
-              <w:t>id associated with this result</w:t>
+              <w:t>Candidate id associated with this result</w:t>
             </w:r>
           </w:p>
         </w:tc>
@@ -4669,7 +4715,13 @@
               <w:rPr>
                 <w:rFonts w:cstheme="minorHAnsi"/>
               </w:rPr>
-              <w:t>student_marks</w:t>
+              <w:t>candidate</w:t>
+            </w:r>
+            <w:r>
+              <w:rPr>
+                <w:rFonts w:cstheme="minorHAnsi"/>
+              </w:rPr>
+              <w:t>_marks</w:t>
             </w:r>
             <w:proofErr w:type="spellEnd"/>
           </w:p>
@@ -4724,7 +4776,7 @@
               <w:rPr>
                 <w:rFonts w:cstheme="minorHAnsi"/>
               </w:rPr>
-              <w:t>Marks of student for given exam</w:t>
+              <w:t>Marks of candidate for given exam</w:t>
             </w:r>
           </w:p>
         </w:tc>
@@ -4910,7 +4962,7 @@
               <w:rPr>
                 <w:rFonts w:cstheme="minorHAnsi"/>
               </w:rPr>
-              <w:t xml:space="preserve">Grade of student for given exam </w:t>
+              <w:t xml:space="preserve">Grade of candidate for given exam </w:t>
             </w:r>
           </w:p>
         </w:tc>
@@ -5010,6 +5062,22 @@
         </w:tc>
       </w:tr>
     </w:tbl>
+    <w:p>
+      <w:pPr>
+        <w:rPr>
+          <w:b/>
+          <w:sz w:val="28"/>
+        </w:rPr>
+      </w:pPr>
+    </w:p>
+    <w:p>
+      <w:pPr>
+        <w:rPr>
+          <w:b/>
+          <w:sz w:val="28"/>
+        </w:rPr>
+      </w:pPr>
+    </w:p>
     <w:p>
       <w:pPr>
         <w:rPr>
@@ -5032,6 +5100,7 @@
           <w:b/>
           <w:sz w:val="28"/>
         </w:rPr>
+        <w:lastRenderedPageBreak/>
         <w:t>Table 8</w:t>
       </w:r>
       <w:r>
@@ -5048,7 +5117,15 @@
           <w:b/>
           <w:szCs w:val="14"/>
         </w:rPr>
-        <w:t>student_response</w:t>
+        <w:t>candidate</w:t>
+      </w:r>
+      <w:r>
+        <w:rPr>
+          <w:rFonts w:ascii="CairoFont-0-0" w:hAnsi="CairoFont-0-0" w:cs="CairoFont-0-0"/>
+          <w:b/>
+          <w:szCs w:val="14"/>
+        </w:rPr>
+        <w:t>_response</w:t>
       </w:r>
       <w:proofErr w:type="spellEnd"/>
     </w:p>
@@ -5349,7 +5426,25 @@
                 <w:b w:val="0"/>
                 <w:color w:val="212529"/>
               </w:rPr>
-              <w:t xml:space="preserve">Unique id for  student response in given </w:t>
+              <w:t xml:space="preserve">Unique id for  </w:t>
+            </w:r>
+            <w:r>
+              <w:rPr>
+                <w:rStyle w:val="Strong"/>
+                <w:rFonts w:cstheme="minorHAnsi"/>
+                <w:b w:val="0"/>
+                <w:color w:val="212529"/>
+              </w:rPr>
+              <w:t>candidate</w:t>
+            </w:r>
+            <w:r>
+              <w:rPr>
+                <w:rStyle w:val="Strong"/>
+                <w:rFonts w:cstheme="minorHAnsi"/>
+                <w:b w:val="0"/>
+                <w:color w:val="212529"/>
+              </w:rPr>
+              <w:t xml:space="preserve"> response in given </w:t>
             </w:r>
             <w:proofErr w:type="spellStart"/>
             <w:r>
@@ -5405,7 +5500,13 @@
               <w:rPr>
                 <w:rFonts w:cstheme="minorHAnsi"/>
               </w:rPr>
-              <w:t>student_id</w:t>
+              <w:t>candidate</w:t>
+            </w:r>
+            <w:r>
+              <w:rPr>
+                <w:rFonts w:cstheme="minorHAnsi"/>
+              </w:rPr>
+              <w:t>_id</w:t>
             </w:r>
             <w:proofErr w:type="spellEnd"/>
           </w:p>
@@ -5460,7 +5561,19 @@
               <w:rPr>
                 <w:rFonts w:cstheme="minorHAnsi"/>
               </w:rPr>
-              <w:t>Id of student associated with this response</w:t>
+              <w:t xml:space="preserve">Id of </w:t>
+            </w:r>
+            <w:r>
+              <w:rPr>
+                <w:rFonts w:cstheme="minorHAnsi"/>
+              </w:rPr>
+              <w:t>candidate</w:t>
+            </w:r>
+            <w:r>
+              <w:rPr>
+                <w:rFonts w:cstheme="minorHAnsi"/>
+              </w:rPr>
+              <w:t xml:space="preserve"> associated with this response</w:t>
             </w:r>
           </w:p>
         </w:tc>
@@ -5658,15 +5771,7 @@
               <w:rPr>
                 <w:rFonts w:cstheme="minorHAnsi"/>
               </w:rPr>
-              <w:t>[1</w:t>
-            </w:r>
-            <w:bookmarkStart w:id="0" w:name="_GoBack"/>
-            <w:bookmarkEnd w:id="0"/>
-            <w:r>
-              <w:rPr>
-                <w:rFonts w:cstheme="minorHAnsi"/>
-              </w:rPr>
-              <w:t>]</w:t>
+              <w:t>[1]</w:t>
             </w:r>
           </w:p>
         </w:tc>

</xml_diff>

<commit_message>
Exam Portal SRS V1.2
</commit_message>
<xml_diff>
--- a/AppDoc/Data_Dictionary_Exam.docx
+++ b/AppDoc/Data_Dictionary_Exam.docx
@@ -1,6 +1,6 @@
 
 <file path=word/document.xml><?xml version="1.0" encoding="utf-8"?>
-<w:document xmlns:wpc="http://schemas.microsoft.com/office/word/2010/wordprocessingCanvas" xmlns:mc="http://schemas.openxmlformats.org/markup-compatibility/2006" xmlns:o="urn:schemas-microsoft-com:office:office" xmlns:r="http://schemas.openxmlformats.org/officeDocument/2006/relationships" xmlns:m="http://schemas.openxmlformats.org/officeDocument/2006/math" xmlns:v="urn:schemas-microsoft-com:vml" xmlns:wp14="http://schemas.microsoft.com/office/word/2010/wordprocessingDrawing" xmlns:wp="http://schemas.openxmlformats.org/drawingml/2006/wordprocessingDrawing" xmlns:w10="urn:schemas-microsoft-com:office:word" xmlns:w="http://schemas.openxmlformats.org/wordprocessingml/2006/main" xmlns:w14="http://schemas.microsoft.com/office/word/2010/wordml" xmlns:w15="http://schemas.microsoft.com/office/word/2012/wordml" xmlns:wpg="http://schemas.microsoft.com/office/word/2010/wordprocessingGroup" xmlns:wpi="http://schemas.microsoft.com/office/word/2010/wordprocessingInk" xmlns:wne="http://schemas.microsoft.com/office/word/2006/wordml" xmlns:wps="http://schemas.microsoft.com/office/word/2010/wordprocessingShape" mc:Ignorable="w14 w15 wp14">
+<w:document xmlns:wpc="http://schemas.microsoft.com/office/word/2010/wordprocessingCanvas" xmlns:cx="http://schemas.microsoft.com/office/drawing/2014/chartex" xmlns:cx1="http://schemas.microsoft.com/office/drawing/2015/9/8/chartex" xmlns:cx2="http://schemas.microsoft.com/office/drawing/2015/10/21/chartex" xmlns:cx3="http://schemas.microsoft.com/office/drawing/2016/5/9/chartex" xmlns:cx4="http://schemas.microsoft.com/office/drawing/2016/5/10/chartex" xmlns:cx5="http://schemas.microsoft.com/office/drawing/2016/5/11/chartex" xmlns:cx6="http://schemas.microsoft.com/office/drawing/2016/5/12/chartex" xmlns:cx7="http://schemas.microsoft.com/office/drawing/2016/5/13/chartex" xmlns:cx8="http://schemas.microsoft.com/office/drawing/2016/5/14/chartex" xmlns:mc="http://schemas.openxmlformats.org/markup-compatibility/2006" xmlns:aink="http://schemas.microsoft.com/office/drawing/2016/ink" xmlns:am3d="http://schemas.microsoft.com/office/drawing/2017/model3d" xmlns:o="urn:schemas-microsoft-com:office:office" xmlns:oel="http://schemas.microsoft.com/office/2019/extlst" xmlns:r="http://schemas.openxmlformats.org/officeDocument/2006/relationships" xmlns:m="http://schemas.openxmlformats.org/officeDocument/2006/math" xmlns:v="urn:schemas-microsoft-com:vml" xmlns:wp14="http://schemas.microsoft.com/office/word/2010/wordprocessingDrawing" xmlns:wp="http://schemas.openxmlformats.org/drawingml/2006/wordprocessingDrawing" xmlns:w10="urn:schemas-microsoft-com:office:word" xmlns:w="http://schemas.openxmlformats.org/wordprocessingml/2006/main" xmlns:w14="http://schemas.microsoft.com/office/word/2010/wordml" xmlns:w15="http://schemas.microsoft.com/office/word/2012/wordml" xmlns:w16cex="http://schemas.microsoft.com/office/word/2018/wordml/cex" xmlns:w16cid="http://schemas.microsoft.com/office/word/2016/wordml/cid" xmlns:w16="http://schemas.microsoft.com/office/word/2018/wordml" xmlns:w16sdtdh="http://schemas.microsoft.com/office/word/2020/wordml/sdtdatahash" xmlns:w16se="http://schemas.microsoft.com/office/word/2015/wordml/symex" xmlns:wpg="http://schemas.microsoft.com/office/word/2010/wordprocessingGroup" xmlns:wpi="http://schemas.microsoft.com/office/word/2010/wordprocessingInk" xmlns:wne="http://schemas.microsoft.com/office/word/2006/wordml" xmlns:wps="http://schemas.microsoft.com/office/word/2010/wordprocessingShape" mc:Ignorable="w14 w15 w16se w16cid w16 w16cex w16sdtdh wp14">
   <w:body>
     <w:tbl>
       <w:tblPr>
@@ -33,6 +33,7 @@
                 <w:szCs w:val="23"/>
               </w:rPr>
             </w:pPr>
+            <w:bookmarkStart w:id="0" w:name="_Hlk126228300"/>
             <w:r>
               <w:rPr>
                 <w:rStyle w:val="Strong"/>
@@ -1565,6 +1566,7 @@
           <w:sz w:val="28"/>
         </w:rPr>
       </w:pPr>
+      <w:bookmarkStart w:id="1" w:name="_Hlk126229001"/>
       <w:r>
         <w:rPr>
           <w:b/>
@@ -1626,6 +1628,7 @@
         <w:t>)</w:t>
       </w:r>
     </w:p>
+    <w:bookmarkEnd w:id="1"/>
     <w:p>
       <w:pPr>
         <w:rPr>
@@ -1677,6 +1680,7 @@
                 <w:szCs w:val="23"/>
               </w:rPr>
             </w:pPr>
+            <w:bookmarkStart w:id="2" w:name="_Hlk126229123"/>
             <w:r>
               <w:rPr>
                 <w:rStyle w:val="Strong"/>
@@ -2080,6 +2084,7 @@
           <w:p/>
         </w:tc>
       </w:tr>
+      <w:bookmarkEnd w:id="2"/>
     </w:tbl>
     <w:p>
       <w:pPr>
@@ -2095,6 +2100,7 @@
           <w:sz w:val="28"/>
         </w:rPr>
       </w:pPr>
+      <w:bookmarkStart w:id="3" w:name="_Hlk126229223"/>
       <w:r>
         <w:rPr>
           <w:b/>
@@ -2148,6 +2154,8 @@
                 <w:szCs w:val="23"/>
               </w:rPr>
             </w:pPr>
+            <w:bookmarkStart w:id="4" w:name="_Hlk126229278"/>
+            <w:bookmarkEnd w:id="3"/>
             <w:r>
               <w:rPr>
                 <w:rStyle w:val="Strong"/>
@@ -2676,6 +2684,7 @@
           </w:p>
         </w:tc>
       </w:tr>
+      <w:bookmarkEnd w:id="4"/>
     </w:tbl>
     <w:p>
       <w:pPr>
@@ -2692,6 +2701,7 @@
           <w:sz w:val="28"/>
         </w:rPr>
       </w:pPr>
+      <w:bookmarkStart w:id="5" w:name="_Hlk126229255"/>
       <w:r>
         <w:rPr>
           <w:b/>
@@ -2723,6 +2733,7 @@
       </w:r>
       <w:proofErr w:type="spellEnd"/>
     </w:p>
+    <w:bookmarkEnd w:id="5"/>
     <w:p>
       <w:pPr>
         <w:rPr>
@@ -2769,6 +2780,7 @@
                 <w:szCs w:val="23"/>
               </w:rPr>
             </w:pPr>
+            <w:bookmarkStart w:id="6" w:name="_Hlk126229240"/>
             <w:r>
               <w:rPr>
                 <w:rStyle w:val="Strong"/>
@@ -3205,6 +3217,8 @@
           <w:sz w:val="28"/>
         </w:rPr>
       </w:pPr>
+      <w:bookmarkStart w:id="7" w:name="_Hlk126229305"/>
+      <w:bookmarkEnd w:id="6"/>
       <w:r>
         <w:rPr>
           <w:b/>
@@ -3257,6 +3271,8 @@
                 <w:szCs w:val="23"/>
               </w:rPr>
             </w:pPr>
+            <w:bookmarkStart w:id="8" w:name="_Hlk126229325"/>
+            <w:bookmarkEnd w:id="7"/>
             <w:r>
               <w:rPr>
                 <w:rStyle w:val="Strong"/>
@@ -3713,6 +3729,7 @@
           </w:p>
         </w:tc>
       </w:tr>
+      <w:bookmarkEnd w:id="8"/>
     </w:tbl>
     <w:p>
       <w:pPr>
@@ -3743,6 +3760,7 @@
           <w:sz w:val="28"/>
         </w:rPr>
       </w:pPr>
+      <w:bookmarkStart w:id="9" w:name="_Hlk126229343"/>
       <w:r>
         <w:rPr>
           <w:b/>
@@ -3812,6 +3830,8 @@
                 <w:szCs w:val="23"/>
               </w:rPr>
             </w:pPr>
+            <w:bookmarkStart w:id="10" w:name="_Hlk126229365"/>
+            <w:bookmarkEnd w:id="9"/>
             <w:r>
               <w:rPr>
                 <w:rStyle w:val="Strong"/>
@@ -4257,6 +4277,7 @@
           </w:p>
         </w:tc>
       </w:tr>
+      <w:bookmarkEnd w:id="10"/>
     </w:tbl>
     <w:p>
       <w:pPr>
@@ -4304,6 +4325,7 @@
           <w:sz w:val="28"/>
         </w:rPr>
       </w:pPr>
+      <w:bookmarkStart w:id="11" w:name="_Hlk126229380"/>
       <w:r>
         <w:rPr>
           <w:b/>
@@ -4356,8 +4378,8 @@
                 <w:szCs w:val="23"/>
               </w:rPr>
             </w:pPr>
-            <w:bookmarkStart w:id="0" w:name="_GoBack"/>
-            <w:bookmarkEnd w:id="0"/>
+            <w:bookmarkStart w:id="12" w:name="_Hlk126229397"/>
+            <w:bookmarkEnd w:id="11"/>
             <w:r>
               <w:rPr>
                 <w:rStyle w:val="Strong"/>
@@ -5061,6 +5083,7 @@
           </w:p>
         </w:tc>
       </w:tr>
+      <w:bookmarkEnd w:id="12"/>
     </w:tbl>
     <w:p>
       <w:pPr>
@@ -5095,6 +5118,7 @@
           <w:sz w:val="28"/>
         </w:rPr>
       </w:pPr>
+      <w:bookmarkStart w:id="13" w:name="_Hlk126229658"/>
       <w:r>
         <w:rPr>
           <w:b/>
@@ -5129,22 +5153,7 @@
       </w:r>
       <w:proofErr w:type="spellEnd"/>
     </w:p>
-    <w:p>
-      <w:pPr>
-        <w:rPr>
-          <w:b/>
-          <w:sz w:val="28"/>
-        </w:rPr>
-      </w:pPr>
-    </w:p>
-    <w:p>
-      <w:pPr>
-        <w:rPr>
-          <w:b/>
-          <w:sz w:val="28"/>
-        </w:rPr>
-      </w:pPr>
-    </w:p>
+    <w:bookmarkEnd w:id="13"/>
     <w:p>
       <w:pPr>
         <w:rPr>
@@ -5223,6 +5232,7 @@
                 <w:szCs w:val="23"/>
               </w:rPr>
             </w:pPr>
+            <w:bookmarkStart w:id="14" w:name="_Hlk126229681"/>
             <w:r>
               <w:rPr>
                 <w:rStyle w:val="Strong"/>
@@ -5852,6 +5862,7 @@
           </w:p>
         </w:tc>
       </w:tr>
+      <w:bookmarkEnd w:id="14"/>
     </w:tbl>
     <w:p>
       <w:pPr>
@@ -5883,6 +5894,7 @@
         </w:rPr>
       </w:pPr>
     </w:p>
+    <w:bookmarkEnd w:id="0"/>
     <w:p>
       <w:pPr>
         <w:rPr>
@@ -5901,7 +5913,7 @@
 </file>
 
 <file path=word/styles.xml><?xml version="1.0" encoding="utf-8"?>
-<w:styles xmlns:mc="http://schemas.openxmlformats.org/markup-compatibility/2006" xmlns:r="http://schemas.openxmlformats.org/officeDocument/2006/relationships" xmlns:w="http://schemas.openxmlformats.org/wordprocessingml/2006/main" xmlns:w14="http://schemas.microsoft.com/office/word/2010/wordml" xmlns:w15="http://schemas.microsoft.com/office/word/2012/wordml" mc:Ignorable="w14 w15">
+<w:styles xmlns:mc="http://schemas.openxmlformats.org/markup-compatibility/2006" xmlns:r="http://schemas.openxmlformats.org/officeDocument/2006/relationships" xmlns:w="http://schemas.openxmlformats.org/wordprocessingml/2006/main" xmlns:w14="http://schemas.microsoft.com/office/word/2010/wordml" xmlns:w15="http://schemas.microsoft.com/office/word/2012/wordml" xmlns:w16cex="http://schemas.microsoft.com/office/word/2018/wordml/cex" xmlns:w16cid="http://schemas.microsoft.com/office/word/2016/wordml/cid" xmlns:w16="http://schemas.microsoft.com/office/word/2018/wordml" xmlns:w16sdtdh="http://schemas.microsoft.com/office/word/2020/wordml/sdtdatahash" xmlns:w16se="http://schemas.microsoft.com/office/word/2015/wordml/symex" mc:Ignorable="w14 w15 w16se w16cid w16 w16cex w16sdtdh">
   <w:docDefaults>
     <w:rPrDefault>
       <w:rPr>
@@ -5917,7 +5929,7 @@
       </w:pPr>
     </w:pPrDefault>
   </w:docDefaults>
-  <w:latentStyles w:defLockedState="0" w:defUIPriority="99" w:defSemiHidden="0" w:defUnhideWhenUsed="0" w:defQFormat="0" w:count="371">
+  <w:latentStyles w:defLockedState="0" w:defUIPriority="99" w:defSemiHidden="0" w:defUnhideWhenUsed="0" w:defQFormat="0" w:count="376">
     <w:lsdException w:name="Normal" w:uiPriority="0" w:qFormat="1"/>
     <w:lsdException w:name="heading 1" w:uiPriority="9" w:qFormat="1"/>
     <w:lsdException w:name="heading 2" w:semiHidden="1" w:uiPriority="9" w:unhideWhenUsed="1" w:qFormat="1"/>
@@ -6023,7 +6035,6 @@
     <w:lsdException w:name="HTML Sample" w:semiHidden="1" w:unhideWhenUsed="1"/>
     <w:lsdException w:name="HTML Typewriter" w:semiHidden="1" w:unhideWhenUsed="1"/>
     <w:lsdException w:name="HTML Variable" w:semiHidden="1" w:unhideWhenUsed="1"/>
-    <w:lsdException w:name="Normal Table" w:semiHidden="1" w:unhideWhenUsed="1"/>
     <w:lsdException w:name="annotation subject" w:semiHidden="1" w:unhideWhenUsed="1"/>
     <w:lsdException w:name="No List" w:semiHidden="1" w:unhideWhenUsed="1"/>
     <w:lsdException w:name="Outline List 1" w:semiHidden="1" w:unhideWhenUsed="1"/>
@@ -6066,11 +6077,8 @@
     <w:lsdException w:name="Table Contemporary" w:semiHidden="1" w:unhideWhenUsed="1"/>
     <w:lsdException w:name="Table Elegant" w:semiHidden="1" w:unhideWhenUsed="1"/>
     <w:lsdException w:name="Table Professional" w:semiHidden="1" w:unhideWhenUsed="1"/>
-    <w:lsdException w:name="Table Subtle 1" w:semiHidden="1" w:unhideWhenUsed="1"/>
     <w:lsdException w:name="Table Subtle 2" w:semiHidden="1" w:unhideWhenUsed="1"/>
     <w:lsdException w:name="Table Web 1" w:semiHidden="1" w:unhideWhenUsed="1"/>
-    <w:lsdException w:name="Table Web 2" w:semiHidden="1" w:unhideWhenUsed="1"/>
-    <w:lsdException w:name="Table Web 3" w:semiHidden="1" w:unhideWhenUsed="1"/>
     <w:lsdException w:name="Balloon Text" w:semiHidden="1" w:unhideWhenUsed="1"/>
     <w:lsdException w:name="Table Grid" w:uiPriority="39"/>
     <w:lsdException w:name="Table Theme" w:semiHidden="1" w:unhideWhenUsed="1"/>
@@ -6289,6 +6297,11 @@
     <w:lsdException w:name="List Table 5 Dark Accent 6" w:uiPriority="50"/>
     <w:lsdException w:name="List Table 6 Colorful Accent 6" w:uiPriority="51"/>
     <w:lsdException w:name="List Table 7 Colorful Accent 6" w:uiPriority="52"/>
+    <w:lsdException w:name="Mention" w:semiHidden="1" w:unhideWhenUsed="1"/>
+    <w:lsdException w:name="Smart Hyperlink" w:semiHidden="1" w:unhideWhenUsed="1"/>
+    <w:lsdException w:name="Hashtag" w:semiHidden="1" w:unhideWhenUsed="1"/>
+    <w:lsdException w:name="Unresolved Mention" w:semiHidden="1" w:unhideWhenUsed="1"/>
+    <w:lsdException w:name="Smart Link" w:semiHidden="1" w:unhideWhenUsed="1"/>
   </w:latentStyles>
   <w:style w:type="paragraph" w:default="1" w:styleId="Normal">
     <w:name w:val="Normal"/>

</xml_diff>